<commit_message>
Fixed crashes caused by GUI not running in main thread
</commit_message>
<xml_diff>
--- a/Tutorial2/Raspberry Pi Tutorial.docx
+++ b/Tutorial2/Raspberry Pi Tutorial.docx
@@ -672,7 +672,7 @@
               </wp:anchor>
             </w:drawing>
           </mc:Choice>
-          <mc:Fallback>
+          <mc:Fallback xmlns="">
             <w:pict>
               <v:shapetype w14:anchorId="413855C2" id="_x0000_t202" coordsize="21600,21600" o:spt="202" path="m,l,21600r21600,l21600,xe">
                 <v:stroke joinstyle="miter"/>
@@ -1124,7 +1124,7 @@
             <w10:borderbottom type="single" width="8"/>
             <w10:borderright type="single" width="8"/>
           </v:shape>
-          <o:OLEObject Type="Embed" ProgID="Word.OpenDocumentText.12" ShapeID="_x0000_i1025" DrawAspect="Content" ObjectID="_1613286878" r:id="rId12"/>
+          <o:OLEObject Type="Embed" ProgID="Word.OpenDocumentText.12" ShapeID="_x0000_i1025" DrawAspect="Content" ObjectID="_1616951920" r:id="rId12"/>
         </w:object>
       </w:r>
     </w:p>
@@ -1487,14 +1487,14 @@
     <w:p>
       <w:r>
         <w:object w:dxaOrig="10080" w:dyaOrig="1812" w14:anchorId="69ADFD79">
-          <v:shape id="_x0000_i1026" type="#_x0000_t75" style="width:7in;height:89.95pt" o:ole="" o:bordertopcolor="this" o:borderleftcolor="this" o:borderbottomcolor="this" o:borderrightcolor="this">
+          <v:shape id="_x0000_i1026" type="#_x0000_t75" style="width:7in;height:90pt" o:ole="" o:bordertopcolor="this" o:borderleftcolor="this" o:borderbottomcolor="this" o:borderrightcolor="this">
             <v:imagedata r:id="rId14" o:title="" cropleft="-101f"/>
             <w10:bordertop type="single" width="8"/>
             <w10:borderleft type="single" width="8"/>
             <w10:borderbottom type="single" width="8"/>
             <w10:borderright type="single" width="8"/>
           </v:shape>
-          <o:OLEObject Type="Embed" ProgID="Word.OpenDocumentText.12" ShapeID="_x0000_i1026" DrawAspect="Content" ObjectID="_1613286879" r:id="rId15"/>
+          <o:OLEObject Type="Embed" ProgID="Word.OpenDocumentText.12" ShapeID="_x0000_i1026" DrawAspect="Content" ObjectID="_1616951921" r:id="rId15"/>
         </w:object>
       </w:r>
     </w:p>
@@ -1709,7 +1709,7 @@
             <w10:borderbottom type="single" width="8"/>
             <w10:borderright type="single" width="8"/>
           </v:shape>
-          <o:OLEObject Type="Embed" ProgID="Word.OpenDocumentText.12" ShapeID="_x0000_i1027" DrawAspect="Content" ObjectID="_1613286880" r:id="rId18"/>
+          <o:OLEObject Type="Embed" ProgID="Word.OpenDocumentText.12" ShapeID="_x0000_i1027" DrawAspect="Content" ObjectID="_1616951922" r:id="rId18"/>
         </w:object>
       </w:r>
     </w:p>
@@ -2116,15 +2116,15 @@
     <w:bookmarkEnd w:id="4"/>
     <w:p>
       <w:r>
-        <w:object w:dxaOrig="10080" w:dyaOrig="1812" w14:anchorId="5CBC9FDB">
-          <v:shape id="_x0000_i1028" type="#_x0000_t75" style="width:7in;height:89.95pt" o:ole="" o:bordertopcolor="this" o:borderleftcolor="this" o:borderbottomcolor="this" o:borderrightcolor="this">
+        <w:object w:dxaOrig="10080" w:dyaOrig="2719" w14:anchorId="5CBC9FDB">
+          <v:shape id="_x0000_i1061" type="#_x0000_t75" style="width:7in;height:135pt" o:ole="">
             <v:imagedata r:id="rId20" o:title="" cropleft="-101f"/>
             <w10:bordertop type="single" width="8"/>
             <w10:borderleft type="single" width="8"/>
             <w10:borderbottom type="single" width="8"/>
             <w10:borderright type="single" width="8"/>
           </v:shape>
-          <o:OLEObject Type="Embed" ProgID="Word.OpenDocumentText.12" ShapeID="_x0000_i1028" DrawAspect="Content" ObjectID="_1613286881" r:id="rId21"/>
+          <o:OLEObject Type="Embed" ProgID="Word.OpenDocumentText.12" ShapeID="_x0000_i1061" DrawAspect="Content" ObjectID="_1616951923" r:id="rId21"/>
         </w:object>
       </w:r>
     </w:p>
@@ -2203,14 +2203,14 @@
     <w:p>
       <w:r>
         <w:object w:dxaOrig="10080" w:dyaOrig="3263" w14:anchorId="4B4D7B96">
-          <v:shape id="_x0000_i1029" type="#_x0000_t75" style="width:7in;height:162pt" o:ole="" o:bordertopcolor="this" o:borderleftcolor="this" o:borderbottomcolor="this" o:borderrightcolor="this">
+          <v:shape id="_x0000_i1070" type="#_x0000_t75" style="width:7in;height:162pt" o:ole="">
             <v:imagedata r:id="rId22" o:title="" cropleft="-101f"/>
             <w10:bordertop type="single" width="8"/>
             <w10:borderleft type="single" width="8"/>
             <w10:borderbottom type="single" width="8"/>
             <w10:borderright type="single" width="8"/>
           </v:shape>
-          <o:OLEObject Type="Embed" ProgID="Word.OpenDocumentText.12" ShapeID="_x0000_i1029" DrawAspect="Content" ObjectID="_1613286882" r:id="rId23"/>
+          <o:OLEObject Type="Embed" ProgID="Word.OpenDocumentText.12" ShapeID="_x0000_i1070" DrawAspect="Content" ObjectID="_1616951924" r:id="rId23"/>
         </w:object>
       </w:r>
     </w:p>
@@ -2308,6 +2308,7 @@
       <w:bookmarkStart w:id="6" w:name="_MON_1611835700"/>
       <w:bookmarkEnd w:id="6"/>
       <w:r>
+        <w:lastRenderedPageBreak/>
         <w:t xml:space="preserve">So </w:t>
       </w:r>
       <w:proofErr w:type="gramStart"/>
@@ -2327,11 +2328,7 @@
         <w:t xml:space="preserve"> change the behavior of the physical button to toggle the direction of the motor. </w:t>
       </w:r>
       <w:r>
-        <w:t xml:space="preserve">The </w:t>
-      </w:r>
-      <w:r>
-        <w:lastRenderedPageBreak/>
-        <w:t xml:space="preserve">boolean state of </w:t>
+        <w:t xml:space="preserve">The boolean state of </w:t>
       </w:r>
       <w:r>
         <w:rPr>
@@ -2451,14 +2448,14 @@
       </w:r>
       <w:r>
         <w:object w:dxaOrig="10080" w:dyaOrig="3081" w14:anchorId="768AF9F6">
-          <v:shape id="_x0000_i1030" type="#_x0000_t75" style="width:7in;height:152.95pt" o:ole="" o:bordertopcolor="this" o:borderleftcolor="this" o:borderbottomcolor="this" o:borderrightcolor="this">
+          <v:shape id="_x0000_i1030" type="#_x0000_t75" style="width:7in;height:153pt" o:ole="" o:bordertopcolor="this" o:borderleftcolor="this" o:borderbottomcolor="this" o:borderrightcolor="this">
             <v:imagedata r:id="rId25" o:title="" cropleft="-101f"/>
             <w10:bordertop type="single" width="8"/>
             <w10:borderleft type="single" width="8"/>
             <w10:borderbottom type="single" width="8"/>
             <w10:borderright type="single" width="8"/>
           </v:shape>
-          <o:OLEObject Type="Embed" ProgID="Word.OpenDocumentText.12" ShapeID="_x0000_i1030" DrawAspect="Content" ObjectID="_1613286883" r:id="rId26"/>
+          <o:OLEObject Type="Embed" ProgID="Word.OpenDocumentText.12" ShapeID="_x0000_i1030" DrawAspect="Content" ObjectID="_1616951925" r:id="rId26"/>
         </w:object>
       </w:r>
     </w:p>
@@ -2561,7 +2558,7 @@
             <w10:borderbottom type="single" width="8"/>
             <w10:borderright type="single" width="8"/>
           </v:shape>
-          <o:OLEObject Type="Embed" ProgID="Word.OpenDocumentText.12" ShapeID="_x0000_i1031" DrawAspect="Content" ObjectID="_1613286884" r:id="rId28"/>
+          <o:OLEObject Type="Embed" ProgID="Word.OpenDocumentText.12" ShapeID="_x0000_i1031" DrawAspect="Content" ObjectID="_1616951926" r:id="rId28"/>
         </w:object>
       </w:r>
     </w:p>
@@ -2781,13 +2778,12 @@
             <w10:borderbottom type="single" width="8"/>
             <w10:borderright type="single" width="8"/>
           </v:shape>
-          <o:OLEObject Type="Embed" ProgID="Word.OpenDocumentText.12" ShapeID="_x0000_i1032" DrawAspect="Content" ObjectID="_1613286885" r:id="rId30"/>
+          <o:OLEObject Type="Embed" ProgID="Word.OpenDocumentText.12" ShapeID="_x0000_i1032" DrawAspect="Content" ObjectID="_1616951927" r:id="rId30"/>
         </w:object>
       </w:r>
     </w:p>
     <w:p>
       <w:r>
-        <w:lastRenderedPageBreak/>
         <w:t>Let’s</w:t>
       </w:r>
       <w:r>
@@ -3033,7 +3029,7 @@
             <w10:borderbottom type="single" width="8"/>
             <w10:borderright type="single" width="8"/>
           </v:shape>
-          <o:OLEObject Type="Embed" ProgID="Word.OpenDocumentText.12" ShapeID="_x0000_i1033" DrawAspect="Content" ObjectID="_1613286886" r:id="rId34"/>
+          <o:OLEObject Type="Embed" ProgID="Word.OpenDocumentText.12" ShapeID="_x0000_i1033" DrawAspect="Content" ObjectID="_1616951928" r:id="rId34"/>
         </w:object>
       </w:r>
     </w:p>
@@ -3098,13 +3094,8 @@
       <w:r>
         <w:t xml:space="preserve"> </w:t>
       </w:r>
-      <w:proofErr w:type="spellStart"/>
-      <w:r>
-        <w:t>the</w:t>
-      </w:r>
-      <w:proofErr w:type="spellEnd"/>
-      <w:r>
-        <w:t xml:space="preserve"> </w:t>
+      <w:r>
+        <w:t xml:space="preserve">the </w:t>
       </w:r>
       <w:r>
         <w:rPr>
@@ -3232,7 +3223,11 @@
         <w:t xml:space="preserve">for a certain number of seconds </w:t>
       </w:r>
       <w:r>
-        <w:t xml:space="preserve">to toggle the value of the GPIO pin controlling the LED. </w:t>
+        <w:t xml:space="preserve">to toggle the value of the GPIO pin controlling the </w:t>
+      </w:r>
+      <w:r>
+        <w:lastRenderedPageBreak/>
+        <w:t xml:space="preserve">LED. </w:t>
       </w:r>
       <w:r>
         <w:t>Th</w:t>
@@ -3273,7 +3268,6 @@
     </w:p>
     <w:p>
       <w:r>
-        <w:lastRenderedPageBreak/>
         <w:t xml:space="preserve">The </w:t>
       </w:r>
       <w:proofErr w:type="gramStart"/>
@@ -3397,7 +3391,7 @@
             <w10:borderbottom type="single" width="8"/>
             <w10:borderright type="single" width="8"/>
           </v:shape>
-          <o:OLEObject Type="Embed" ProgID="Word.OpenDocumentText.12" ShapeID="_x0000_i1034" DrawAspect="Content" ObjectID="_1613286887" r:id="rId36"/>
+          <o:OLEObject Type="Embed" ProgID="Word.OpenDocumentText.12" ShapeID="_x0000_i1034" DrawAspect="Content" ObjectID="_1616951929" r:id="rId36"/>
         </w:object>
       </w:r>
     </w:p>
@@ -3469,19 +3463,10 @@
                           </w:p>
                           <w:p>
                             <w:r>
-                              <w:t xml:space="preserve">Setting the period to 0.0 seconds is not recommended, it may </w:t>
+                              <w:t xml:space="preserve">Setting the period to 0.0 seconds is not recommended, </w:t>
                             </w:r>
                             <w:r>
-                              <w:t>overload</w:t>
-                            </w:r>
-                            <w:r>
-                              <w:t xml:space="preserve"> the program</w:t>
-                            </w:r>
-                            <w:r>
-                              <w:t xml:space="preserve"> and cause it</w:t>
-                            </w:r>
-                            <w:r>
-                              <w:t xml:space="preserve"> to crash.</w:t>
+                              <w:t>the virtual LED and Spin Box widget will freeze because they can’t update fast enough.</w:t>
                             </w:r>
                           </w:p>
                         </w:txbxContent>
@@ -3503,7 +3488,11 @@
           </mc:Choice>
           <mc:Fallback>
             <w:pict>
-              <v:shape w14:anchorId="1A6A4107" id="_x0000_s1027" type="#_x0000_t202" style="position:absolute;margin-left:1.2pt;margin-top:117.35pt;width:258pt;height:71.4pt;z-index:251660295;visibility:visible;mso-wrap-style:square;mso-width-percent:0;mso-height-percent:0;mso-wrap-distance-left:9pt;mso-wrap-distance-top:3.6pt;mso-wrap-distance-right:9pt;mso-wrap-distance-bottom:3.6pt;mso-position-horizontal:absolute;mso-position-horizontal-relative:text;mso-position-vertical:absolute;mso-position-vertical-relative:text;mso-width-percent:0;mso-height-percent:0;mso-width-relative:margin;mso-height-relative:margin;v-text-anchor:top" o:gfxdata="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" strokecolor="black [3213]">
+              <v:shapetype w14:anchorId="1A6A4107" id="_x0000_t202" coordsize="21600,21600" o:spt="202" path="m,l,21600r21600,l21600,xe">
+                <v:stroke joinstyle="miter"/>
+                <v:path gradientshapeok="t" o:connecttype="rect"/>
+              </v:shapetype>
+              <v:shape id="_x0000_s1027" type="#_x0000_t202" style="position:absolute;margin-left:1.2pt;margin-top:117.35pt;width:258pt;height:71.4pt;z-index:251660295;visibility:visible;mso-wrap-style:square;mso-width-percent:0;mso-height-percent:0;mso-wrap-distance-left:9pt;mso-wrap-distance-top:3.6pt;mso-wrap-distance-right:9pt;mso-wrap-distance-bottom:3.6pt;mso-position-horizontal:absolute;mso-position-horizontal-relative:text;mso-position-vertical:absolute;mso-position-vertical-relative:text;mso-width-percent:0;mso-height-percent:0;mso-width-relative:margin;mso-height-relative:margin;v-text-anchor:top" o:gfxdata="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" strokecolor="black [3213]">
                 <v:textbox>
                   <w:txbxContent>
                     <w:p>
@@ -3523,19 +3512,10 @@
                     </w:p>
                     <w:p>
                       <w:r>
-                        <w:t xml:space="preserve">Setting the period to 0.0 seconds is not recommended, it may </w:t>
+                        <w:t xml:space="preserve">Setting the period to 0.0 seconds is not recommended, </w:t>
                       </w:r>
                       <w:r>
-                        <w:t>overload</w:t>
-                      </w:r>
-                      <w:r>
-                        <w:t xml:space="preserve"> the program</w:t>
-                      </w:r>
-                      <w:r>
-                        <w:t xml:space="preserve"> and cause it</w:t>
-                      </w:r>
-                      <w:r>
-                        <w:t xml:space="preserve"> to crash.</w:t>
+                        <w:t>the virtual LED and Spin Box widget will freeze because they can’t update fast enough.</w:t>
                       </w:r>
                     </w:p>
                   </w:txbxContent>
@@ -3655,7 +3635,7 @@
             <w10:borderbottom type="single" width="8"/>
             <w10:borderright type="single" width="8"/>
           </v:shape>
-          <o:OLEObject Type="Embed" ProgID="Word.OpenDocumentText.12" ShapeID="_x0000_i1035" DrawAspect="Content" ObjectID="_1613286888" r:id="rId39"/>
+          <o:OLEObject Type="Embed" ProgID="Word.OpenDocumentText.12" ShapeID="_x0000_i1035" DrawAspect="Content" ObjectID="_1616951930" r:id="rId39"/>
         </w:object>
       </w:r>
     </w:p>
@@ -9148,7 +9128,7 @@
 </file>
 
 <file path=customXml/itemProps1.xml><?xml version="1.0" encoding="utf-8"?>
-<ds:datastoreItem xmlns:ds="http://schemas.openxmlformats.org/officeDocument/2006/customXml" ds:itemID="{B61E2872-BE06-4740-8DDA-4A1E444003E1}">
+<ds:datastoreItem xmlns:ds="http://schemas.openxmlformats.org/officeDocument/2006/customXml" ds:itemID="{6BC9D429-D58B-47E8-8BA9-28827BBDD57F}">
   <ds:schemaRefs>
     <ds:schemaRef ds:uri="http://schemas.openxmlformats.org/officeDocument/2006/bibliography"/>
   </ds:schemaRefs>

</xml_diff>